<commit_message>
uz chybi jen zaver
</commit_message>
<xml_diff>
--- a/boids.docx
+++ b/boids.docx
@@ -4125,6 +4125,210 @@
     </w:p>
     <w:p>
       <w:pPr>
+        <w:pStyle w:val="Normln-Odrky"/>
+        <w:ind w:left="720"/>
+      </w:pPr>
+      <w:r>
+        <w:rPr>
+          <w:noProof/>
+        </w:rPr>
+        <w:lastRenderedPageBreak/>
+        <mc:AlternateContent>
+          <mc:Choice Requires="wps">
+            <w:drawing>
+              <wp:anchor distT="0" distB="0" distL="114300" distR="114300" simplePos="0" relativeHeight="251687936" behindDoc="0" locked="0" layoutInCell="1" allowOverlap="1" wp14:anchorId="5CC6517C" wp14:editId="572154E5">
+                <wp:simplePos x="0" y="0"/>
+                <wp:positionH relativeFrom="column">
+                  <wp:posOffset>0</wp:posOffset>
+                </wp:positionH>
+                <wp:positionV relativeFrom="paragraph">
+                  <wp:posOffset>3657600</wp:posOffset>
+                </wp:positionV>
+                <wp:extent cx="5760085" cy="635"/>
+                <wp:effectExtent l="0" t="0" r="0" b="0"/>
+                <wp:wrapTopAndBottom/>
+                <wp:docPr id="900581579" name="Textové pole 1"/>
+                <wp:cNvGraphicFramePr/>
+                <a:graphic xmlns:a="http://schemas.openxmlformats.org/drawingml/2006/main">
+                  <a:graphicData uri="http://schemas.microsoft.com/office/word/2010/wordprocessingShape">
+                    <wps:wsp>
+                      <wps:cNvSpPr txBox="1"/>
+                      <wps:spPr>
+                        <a:xfrm>
+                          <a:off x="0" y="0"/>
+                          <a:ext cx="5760085" cy="635"/>
+                        </a:xfrm>
+                        <a:prstGeom prst="rect">
+                          <a:avLst/>
+                        </a:prstGeom>
+                        <a:solidFill>
+                          <a:prstClr val="white"/>
+                        </a:solidFill>
+                        <a:ln>
+                          <a:noFill/>
+                        </a:ln>
+                      </wps:spPr>
+                      <wps:txbx>
+                        <w:txbxContent>
+                          <w:p>
+                            <w:pPr>
+                              <w:pStyle w:val="Titulek"/>
+                              <w:rPr>
+                                <w:noProof/>
+                              </w:rPr>
+                            </w:pPr>
+                            <w:r>
+                              <w:t xml:space="preserve">Obrázek </w:t>
+                            </w:r>
+                            <w:r>
+                              <w:fldChar w:fldCharType="begin"/>
+                            </w:r>
+                            <w:r>
+                              <w:instrText xml:space="preserve"> SEQ Obrázek \* ARABIC </w:instrText>
+                            </w:r>
+                            <w:r>
+                              <w:fldChar w:fldCharType="separate"/>
+                            </w:r>
+                            <w:r>
+                              <w:rPr>
+                                <w:noProof/>
+                              </w:rPr>
+                              <w:t>1</w:t>
+                            </w:r>
+                            <w:r>
+                              <w:fldChar w:fldCharType="end"/>
+                            </w:r>
+                            <w:r>
+                              <w:t xml:space="preserve"> - UML Diagram</w:t>
+                            </w:r>
+                          </w:p>
+                        </w:txbxContent>
+                      </wps:txbx>
+                      <wps:bodyPr rot="0" spcFirstLastPara="0" vertOverflow="overflow" horzOverflow="overflow" vert="horz" wrap="square" lIns="0" tIns="0" rIns="0" bIns="0" numCol="1" spcCol="0" rtlCol="0" fromWordArt="0" anchor="t" anchorCtr="0" forceAA="0" compatLnSpc="1">
+                        <a:prstTxWarp prst="textNoShape">
+                          <a:avLst/>
+                        </a:prstTxWarp>
+                        <a:spAutoFit/>
+                      </wps:bodyPr>
+                    </wps:wsp>
+                  </a:graphicData>
+                </a:graphic>
+              </wp:anchor>
+            </w:drawing>
+          </mc:Choice>
+          <mc:Fallback>
+            <w:pict>
+              <v:shapetype w14:anchorId="5CC6517C" id="_x0000_t202" coordsize="21600,21600" o:spt="202" path="m,l,21600r21600,l21600,xe">
+                <v:stroke joinstyle="miter"/>
+                <v:path gradientshapeok="t" o:connecttype="rect"/>
+              </v:shapetype>
+              <v:shape id="Textové pole 1" o:spid="_x0000_s1026" type="#_x0000_t202" style="position:absolute;left:0;text-align:left;margin-left:0;margin-top:4in;width:453.55pt;height:.05pt;z-index:251687936;visibility:visible;mso-wrap-style:square;mso-wrap-distance-left:9pt;mso-wrap-distance-top:0;mso-wrap-distance-right:9pt;mso-wrap-distance-bottom:0;mso-position-horizontal:absolute;mso-position-horizontal-relative:text;mso-position-vertical:absolute;mso-position-vertical-relative:text;v-text-anchor:top" o:gfxdata="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" stroked="f">
+                <v:textbox style="mso-fit-shape-to-text:t" inset="0,0,0,0">
+                  <w:txbxContent>
+                    <w:p>
+                      <w:pPr>
+                        <w:pStyle w:val="Titulek"/>
+                        <w:rPr>
+                          <w:noProof/>
+                        </w:rPr>
+                      </w:pPr>
+                      <w:r>
+                        <w:t xml:space="preserve">Obrázek </w:t>
+                      </w:r>
+                      <w:r>
+                        <w:fldChar w:fldCharType="begin"/>
+                      </w:r>
+                      <w:r>
+                        <w:instrText xml:space="preserve"> SEQ Obrázek \* ARABIC </w:instrText>
+                      </w:r>
+                      <w:r>
+                        <w:fldChar w:fldCharType="separate"/>
+                      </w:r>
+                      <w:r>
+                        <w:rPr>
+                          <w:noProof/>
+                        </w:rPr>
+                        <w:t>1</w:t>
+                      </w:r>
+                      <w:r>
+                        <w:fldChar w:fldCharType="end"/>
+                      </w:r>
+                      <w:r>
+                        <w:t xml:space="preserve"> - UML Diagram</w:t>
+                      </w:r>
+                    </w:p>
+                  </w:txbxContent>
+                </v:textbox>
+                <w10:wrap type="topAndBottom"/>
+              </v:shape>
+            </w:pict>
+          </mc:Fallback>
+        </mc:AlternateContent>
+      </w:r>
+      <w:r>
+        <w:rPr>
+          <w:noProof/>
+        </w:rPr>
+        <w:drawing>
+          <wp:anchor distT="0" distB="0" distL="114300" distR="114300" simplePos="0" relativeHeight="251685888" behindDoc="0" locked="0" layoutInCell="1" allowOverlap="1" wp14:anchorId="7DA3A3A2" wp14:editId="749BDD24">
+            <wp:simplePos x="0" y="0"/>
+            <wp:positionH relativeFrom="margin">
+              <wp:align>right</wp:align>
+            </wp:positionH>
+            <wp:positionV relativeFrom="paragraph">
+              <wp:posOffset>29845</wp:posOffset>
+            </wp:positionV>
+            <wp:extent cx="5760085" cy="3570605"/>
+            <wp:effectExtent l="0" t="0" r="0" b="0"/>
+            <wp:wrapTopAndBottom/>
+            <wp:docPr id="1176443179" name="Obrázek 15" descr="uml diagram"/>
+            <wp:cNvGraphicFramePr>
+              <a:graphicFrameLocks xmlns:a="http://schemas.openxmlformats.org/drawingml/2006/main" noChangeAspect="1"/>
+            </wp:cNvGraphicFramePr>
+            <a:graphic xmlns:a="http://schemas.openxmlformats.org/drawingml/2006/main">
+              <a:graphicData uri="http://schemas.openxmlformats.org/drawingml/2006/picture">
+                <pic:pic xmlns:pic="http://schemas.openxmlformats.org/drawingml/2006/picture">
+                  <pic:nvPicPr>
+                    <pic:cNvPr id="1176443179" name="Obrázek 15" descr="uml diagram"/>
+                    <pic:cNvPicPr>
+                      <a:picLocks noChangeAspect="1" noChangeArrowheads="1"/>
+                    </pic:cNvPicPr>
+                  </pic:nvPicPr>
+                  <pic:blipFill>
+                    <a:blip r:embed="rId13" cstate="print">
+                      <a:extLst>
+                        <a:ext uri="{28A0092B-C50C-407E-A947-70E740481C1C}">
+                          <a14:useLocalDpi xmlns:a14="http://schemas.microsoft.com/office/drawing/2010/main" val="0"/>
+                        </a:ext>
+                      </a:extLst>
+                    </a:blip>
+                    <a:srcRect/>
+                    <a:stretch>
+                      <a:fillRect/>
+                    </a:stretch>
+                  </pic:blipFill>
+                  <pic:spPr bwMode="auto">
+                    <a:xfrm>
+                      <a:off x="0" y="0"/>
+                      <a:ext cx="5760085" cy="3570605"/>
+                    </a:xfrm>
+                    <a:prstGeom prst="rect">
+                      <a:avLst/>
+                    </a:prstGeom>
+                    <a:noFill/>
+                    <a:ln>
+                      <a:noFill/>
+                    </a:ln>
+                  </pic:spPr>
+                </pic:pic>
+              </a:graphicData>
+            </a:graphic>
+          </wp:anchor>
+        </w:drawing>
+      </w:r>
+    </w:p>
+    <w:p>
+      <w:pPr>
         <w:pStyle w:val="Nadpis2"/>
       </w:pPr>
       <w:bookmarkStart w:id="22" w:name="_Toc207920077"/>
@@ -4478,7 +4682,6 @@
       <w:bookmarkStart w:id="24" w:name="_Toc207920079"/>
       <w:proofErr w:type="spellStart"/>
       <w:r>
-        <w:lastRenderedPageBreak/>
         <w:t>Boid</w:t>
       </w:r>
       <w:bookmarkEnd w:id="24"/>
@@ -4625,6 +4828,7 @@
       </w:pPr>
       <w:proofErr w:type="spellStart"/>
       <w:r>
+        <w:lastRenderedPageBreak/>
         <w:t>MaxSpeed</w:t>
       </w:r>
       <w:proofErr w:type="spellEnd"/>
@@ -5143,26 +5347,23 @@
       </w:r>
       <w:proofErr w:type="spellEnd"/>
       <w:r>
-        <w:t xml:space="preserve">). Očekávání je založeno na logice modelu, </w:t>
-      </w:r>
+        <w:t xml:space="preserve">). Očekávání je založeno na logice modelu, kde vyrovnané parametry vedou k přirozenému </w:t>
+      </w:r>
+      <w:proofErr w:type="spellStart"/>
+      <w:r>
+        <w:t>hejnovému</w:t>
+      </w:r>
+      <w:proofErr w:type="spellEnd"/>
+      <w:r>
+        <w:t xml:space="preserve"> chování, ale změny parametrů ovlivní dynamiku.</w:t>
+      </w:r>
+    </w:p>
+    <w:p>
+      <w:pPr>
+        <w:ind w:left="1069" w:firstLine="0"/>
+      </w:pPr>
       <w:r>
         <w:lastRenderedPageBreak/>
-        <w:t xml:space="preserve">kde vyrovnané parametry vedou k přirozenému </w:t>
-      </w:r>
-      <w:proofErr w:type="spellStart"/>
-      <w:r>
-        <w:t>hejnovému</w:t>
-      </w:r>
-      <w:proofErr w:type="spellEnd"/>
-      <w:r>
-        <w:t xml:space="preserve"> chování, ale změny parametrů ovlivní dynamiku.</w:t>
-      </w:r>
-    </w:p>
-    <w:p>
-      <w:pPr>
-        <w:ind w:left="1069" w:firstLine="0"/>
-      </w:pPr>
-      <w:r>
         <w:t>Všechny testovací soubory se nachází v úvodní složce projektu, v podsložce jménem “_</w:t>
       </w:r>
       <w:proofErr w:type="spellStart"/>
@@ -5582,6 +5783,565 @@
       <w:proofErr w:type="spellEnd"/>
       <w:r>
         <w:t xml:space="preserve"> velmi blízko sebe (skoro se dotýkají), se stejným směrem.</w:t>
+      </w:r>
+    </w:p>
+    <w:p>
+      <w:pPr>
+        <w:pStyle w:val="Nadpis4"/>
+      </w:pPr>
+      <w:r>
+        <w:t>Postup testu</w:t>
+      </w:r>
+    </w:p>
+    <w:p>
+      <w:pPr>
+        <w:pStyle w:val="Odstavecseseznamem"/>
+        <w:numPr>
+          <w:ilvl w:val="0"/>
+          <w:numId w:val="24"/>
+        </w:numPr>
+      </w:pPr>
+      <w:r>
+        <w:t>Importuj JSON soubor test2.json.</w:t>
+      </w:r>
+    </w:p>
+    <w:p>
+      <w:pPr>
+        <w:pStyle w:val="Odstavecseseznamem"/>
+        <w:numPr>
+          <w:ilvl w:val="0"/>
+          <w:numId w:val="24"/>
+        </w:numPr>
+      </w:pPr>
+      <w:r>
+        <w:t>Spusť simulaci a pozoruj prvních 5–10 sekund.</w:t>
+      </w:r>
+    </w:p>
+    <w:p>
+      <w:pPr>
+        <w:pStyle w:val="Odstavecseseznamem"/>
+        <w:numPr>
+          <w:ilvl w:val="0"/>
+          <w:numId w:val="24"/>
+        </w:numPr>
+      </w:pPr>
+      <w:r>
+        <w:t xml:space="preserve">Sniž </w:t>
+      </w:r>
+      <w:proofErr w:type="spellStart"/>
+      <w:r>
+        <w:t>Separation</w:t>
+      </w:r>
+      <w:proofErr w:type="spellEnd"/>
+      <w:r>
+        <w:t xml:space="preserve"> na 0.2 a opakuj pro srovnání.</w:t>
+      </w:r>
+    </w:p>
+    <w:p>
+      <w:pPr>
+        <w:pStyle w:val="Nadpis4"/>
+      </w:pPr>
+      <w:r>
+        <w:lastRenderedPageBreak/>
+        <w:t>Očekávané chování</w:t>
+      </w:r>
+    </w:p>
+    <w:p>
+      <w:r>
+        <w:t xml:space="preserve">Díky vysokému </w:t>
+      </w:r>
+      <w:proofErr w:type="spellStart"/>
+      <w:r>
+        <w:t>Separation</w:t>
+      </w:r>
+      <w:proofErr w:type="spellEnd"/>
+      <w:r>
+        <w:t xml:space="preserve"> se </w:t>
+      </w:r>
+      <w:proofErr w:type="spellStart"/>
+      <w:r>
+        <w:t>boidy</w:t>
+      </w:r>
+      <w:proofErr w:type="spellEnd"/>
+      <w:r>
+        <w:t xml:space="preserve"> rychle rozejdou, aby se vyhnuli kolizím – střední </w:t>
+      </w:r>
+      <w:proofErr w:type="spellStart"/>
+      <w:r>
+        <w:t>boid</w:t>
+      </w:r>
+      <w:proofErr w:type="spellEnd"/>
+      <w:r>
+        <w:t xml:space="preserve"> zůstane na místě nebo se mírně pohybuje, zatímco okrajové se oddálí v opačných směrech. </w:t>
+      </w:r>
+      <w:proofErr w:type="spellStart"/>
+      <w:r>
+        <w:t>Alignment</w:t>
+      </w:r>
+      <w:proofErr w:type="spellEnd"/>
+      <w:r>
+        <w:t xml:space="preserve"> a </w:t>
+      </w:r>
+      <w:proofErr w:type="spellStart"/>
+      <w:r>
+        <w:t>Cohesion</w:t>
+      </w:r>
+      <w:proofErr w:type="spellEnd"/>
+      <w:r>
+        <w:t xml:space="preserve"> je později přitáhnou zpět do volnějšího hejna. Pokud snížím </w:t>
+      </w:r>
+      <w:proofErr w:type="spellStart"/>
+      <w:r>
+        <w:t>Separation</w:t>
+      </w:r>
+      <w:proofErr w:type="spellEnd"/>
+      <w:r>
+        <w:t xml:space="preserve">, </w:t>
+      </w:r>
+      <w:proofErr w:type="spellStart"/>
+      <w:r>
+        <w:t>boidy</w:t>
+      </w:r>
+      <w:proofErr w:type="spellEnd"/>
+      <w:r>
+        <w:t xml:space="preserve"> zůstanou těsněji pohromadě, což může vést k chaotickému pohybu nebo kolizím</w:t>
+      </w:r>
+    </w:p>
+    <w:p>
+      <w:pPr>
+        <w:pStyle w:val="Nadpis3"/>
+      </w:pPr>
+      <w:bookmarkStart w:id="31" w:name="_Toc207920086"/>
+      <w:r>
+        <w:t xml:space="preserve">Test 3: </w:t>
+      </w:r>
+      <w:proofErr w:type="spellStart"/>
+      <w:r>
+        <w:t>Boidy</w:t>
+      </w:r>
+      <w:proofErr w:type="spellEnd"/>
+      <w:r>
+        <w:t xml:space="preserve"> s </w:t>
+      </w:r>
+      <w:r>
+        <w:t>r</w:t>
+      </w:r>
+      <w:r>
+        <w:t xml:space="preserve">ůznými </w:t>
+      </w:r>
+      <w:r>
+        <w:t>s</w:t>
+      </w:r>
+      <w:r>
+        <w:t>měry (</w:t>
+      </w:r>
+      <w:r>
+        <w:t>t</w:t>
+      </w:r>
+      <w:r>
+        <w:t xml:space="preserve">est </w:t>
+      </w:r>
+      <w:r>
+        <w:t>z</w:t>
+      </w:r>
+      <w:r>
+        <w:t>arovnání</w:t>
+      </w:r>
+      <w:r>
+        <w:t>)</w:t>
+      </w:r>
+      <w:bookmarkEnd w:id="31"/>
+    </w:p>
+    <w:p>
+      <w:pPr>
+        <w:pStyle w:val="Nadpis4"/>
+      </w:pPr>
+      <w:r>
+        <w:t>Konfigurace</w:t>
+      </w:r>
+    </w:p>
+    <w:p>
+      <w:pPr>
+        <w:pStyle w:val="Odstavecseseznamem"/>
+        <w:numPr>
+          <w:ilvl w:val="0"/>
+          <w:numId w:val="25"/>
+        </w:numPr>
+      </w:pPr>
+      <w:r>
+        <w:t xml:space="preserve">Počet </w:t>
+      </w:r>
+      <w:proofErr w:type="spellStart"/>
+      <w:r>
+        <w:t>boidů</w:t>
+      </w:r>
+      <w:proofErr w:type="spellEnd"/>
+      <w:r>
+        <w:t>: 3 (pozice [100,100], [110,110], [90,90]; rychlosti [1,1], [1.2,0.8], [0.8,1.2]).</w:t>
+      </w:r>
+    </w:p>
+    <w:p>
+      <w:pPr>
+        <w:pStyle w:val="Odstavecseseznamem"/>
+        <w:numPr>
+          <w:ilvl w:val="0"/>
+          <w:numId w:val="25"/>
+        </w:numPr>
+      </w:pPr>
+      <w:r>
+        <w:t xml:space="preserve">Parametry: </w:t>
+      </w:r>
+      <w:proofErr w:type="spellStart"/>
+      <w:r>
+        <w:t>Separation</w:t>
+      </w:r>
+      <w:proofErr w:type="spellEnd"/>
+      <w:r>
+        <w:t xml:space="preserve"> </w:t>
+      </w:r>
+      <w:r>
+        <w:t>=</w:t>
+      </w:r>
+      <w:r>
+        <w:t xml:space="preserve"> </w:t>
+      </w:r>
+      <w:r>
+        <w:t xml:space="preserve">0.5, </w:t>
+      </w:r>
+      <w:proofErr w:type="spellStart"/>
+      <w:r>
+        <w:t>Alignment</w:t>
+      </w:r>
+      <w:proofErr w:type="spellEnd"/>
+      <w:r>
+        <w:t xml:space="preserve"> </w:t>
+      </w:r>
+      <w:r>
+        <w:t>=</w:t>
+      </w:r>
+      <w:r>
+        <w:t xml:space="preserve"> </w:t>
+      </w:r>
+      <w:r>
+        <w:t xml:space="preserve">1.5 (vysoké), </w:t>
+      </w:r>
+      <w:proofErr w:type="spellStart"/>
+      <w:r>
+        <w:t>Cohesion</w:t>
+      </w:r>
+      <w:proofErr w:type="spellEnd"/>
+      <w:r>
+        <w:t xml:space="preserve"> </w:t>
+      </w:r>
+      <w:r>
+        <w:t>=</w:t>
+      </w:r>
+      <w:r>
+        <w:t xml:space="preserve"> </w:t>
+      </w:r>
+      <w:r>
+        <w:t xml:space="preserve">0.5, </w:t>
+      </w:r>
+      <w:proofErr w:type="spellStart"/>
+      <w:r>
+        <w:t>MaxSpeed</w:t>
+      </w:r>
+      <w:proofErr w:type="spellEnd"/>
+      <w:r>
+        <w:t xml:space="preserve"> </w:t>
+      </w:r>
+      <w:r>
+        <w:t>=</w:t>
+      </w:r>
+      <w:r>
+        <w:t xml:space="preserve"> </w:t>
+      </w:r>
+      <w:r>
+        <w:t>2</w:t>
+      </w:r>
+    </w:p>
+    <w:p>
+      <w:pPr>
+        <w:pStyle w:val="Odstavecseseznamem"/>
+        <w:numPr>
+          <w:ilvl w:val="0"/>
+          <w:numId w:val="25"/>
+        </w:numPr>
+      </w:pPr>
+      <w:r>
+        <w:t xml:space="preserve">Počáteční stav: </w:t>
+      </w:r>
+      <w:proofErr w:type="spellStart"/>
+      <w:r>
+        <w:t>Boidy</w:t>
+      </w:r>
+      <w:proofErr w:type="spellEnd"/>
+      <w:r>
+        <w:t xml:space="preserve"> v diagonální formaci s mírně odlišnými rychlostmi.</w:t>
+      </w:r>
+    </w:p>
+    <w:p>
+      <w:pPr>
+        <w:pStyle w:val="Nadpis4"/>
+      </w:pPr>
+      <w:r>
+        <w:t>Postup testu</w:t>
+      </w:r>
+    </w:p>
+    <w:p>
+      <w:pPr>
+        <w:pStyle w:val="Odstavecseseznamem"/>
+        <w:numPr>
+          <w:ilvl w:val="0"/>
+          <w:numId w:val="26"/>
+        </w:numPr>
+      </w:pPr>
+      <w:r>
+        <w:t>Importuj JSON soubor test3.json.</w:t>
+      </w:r>
+    </w:p>
+    <w:p>
+      <w:pPr>
+        <w:pStyle w:val="Odstavecseseznamem"/>
+        <w:numPr>
+          <w:ilvl w:val="0"/>
+          <w:numId w:val="26"/>
+        </w:numPr>
+      </w:pPr>
+      <w:r>
+        <w:t xml:space="preserve">Spusť simulaci a pozoruj rychlosti </w:t>
+      </w:r>
+      <w:proofErr w:type="spellStart"/>
+      <w:r>
+        <w:t>boidů</w:t>
+      </w:r>
+      <w:proofErr w:type="spellEnd"/>
+    </w:p>
+    <w:p>
+      <w:pPr>
+        <w:pStyle w:val="Odstavecseseznamem"/>
+        <w:numPr>
+          <w:ilvl w:val="0"/>
+          <w:numId w:val="26"/>
+        </w:numPr>
+      </w:pPr>
+      <w:r>
+        <w:t xml:space="preserve">Sniž </w:t>
+      </w:r>
+      <w:proofErr w:type="spellStart"/>
+      <w:r>
+        <w:t>Alignment</w:t>
+      </w:r>
+      <w:proofErr w:type="spellEnd"/>
+      <w:r>
+        <w:t xml:space="preserve"> na 0.2 a opakuj.</w:t>
+      </w:r>
+    </w:p>
+    <w:p>
+      <w:pPr>
+        <w:pStyle w:val="Nadpis4"/>
+      </w:pPr>
+      <w:r>
+        <w:t>Očekávané chování</w:t>
+      </w:r>
+    </w:p>
+    <w:p>
+      <w:r>
+        <w:t xml:space="preserve">Vysoké hodnoty </w:t>
+      </w:r>
+      <w:proofErr w:type="spellStart"/>
+      <w:r>
+        <w:t>Alignment</w:t>
+      </w:r>
+      <w:proofErr w:type="spellEnd"/>
+      <w:r>
+        <w:t xml:space="preserve"> způsobí, že rychlosti </w:t>
+      </w:r>
+      <w:proofErr w:type="spellStart"/>
+      <w:r>
+        <w:t>boidů</w:t>
+      </w:r>
+      <w:proofErr w:type="spellEnd"/>
+      <w:r>
+        <w:t xml:space="preserve"> se rychle vyrovnají do průměrného směru (přibližně [1,1]), a hejno se bude pohybovat synchronizovaně jako jednotka. </w:t>
+      </w:r>
+      <w:proofErr w:type="spellStart"/>
+      <w:r>
+        <w:t>Cohesion</w:t>
+      </w:r>
+      <w:proofErr w:type="spellEnd"/>
+      <w:r>
+        <w:t xml:space="preserve"> je udrží blízko, zatímco </w:t>
+      </w:r>
+      <w:proofErr w:type="spellStart"/>
+      <w:r>
+        <w:t>Separation</w:t>
+      </w:r>
+      <w:proofErr w:type="spellEnd"/>
+      <w:r>
+        <w:t xml:space="preserve"> zabrání přílišnému shluknutí. Pokud snížím </w:t>
+      </w:r>
+      <w:proofErr w:type="spellStart"/>
+      <w:r>
+        <w:t>Alignment</w:t>
+      </w:r>
+      <w:proofErr w:type="spellEnd"/>
+      <w:r>
+        <w:t xml:space="preserve">, </w:t>
+      </w:r>
+      <w:proofErr w:type="spellStart"/>
+      <w:r>
+        <w:t>boidy</w:t>
+      </w:r>
+      <w:proofErr w:type="spellEnd"/>
+      <w:r>
+        <w:t xml:space="preserve"> zůstanou v různých směrech déle, což vede k rozejití hejna</w:t>
+      </w:r>
+    </w:p>
+    <w:p>
+      <w:pPr>
+        <w:pStyle w:val="Nadpis3"/>
+      </w:pPr>
+      <w:bookmarkStart w:id="32" w:name="_Toc207920087"/>
+      <w:r>
+        <w:t>Test 4: Rozptýlené hejno (test soudržnosti)</w:t>
+      </w:r>
+      <w:bookmarkEnd w:id="32"/>
+    </w:p>
+    <w:p>
+      <w:pPr>
+        <w:pStyle w:val="Nadpis4"/>
+      </w:pPr>
+      <w:r>
+        <w:t>Konfigurace</w:t>
+      </w:r>
+    </w:p>
+    <w:p>
+      <w:pPr>
+        <w:pStyle w:val="Odstavecseseznamem"/>
+        <w:numPr>
+          <w:ilvl w:val="0"/>
+          <w:numId w:val="28"/>
+        </w:numPr>
+      </w:pPr>
+      <w:r>
+        <w:t xml:space="preserve">Počet </w:t>
+      </w:r>
+      <w:proofErr w:type="spellStart"/>
+      <w:r>
+        <w:t>boidů</w:t>
+      </w:r>
+      <w:proofErr w:type="spellEnd"/>
+      <w:r>
+        <w:t>: 3 (pozice [100,100], [200,200], [0,0]; rychlosti [1,0], [0,1], [0,-1]).</w:t>
+      </w:r>
+    </w:p>
+    <w:p>
+      <w:pPr>
+        <w:pStyle w:val="Odstavecseseznamem"/>
+        <w:numPr>
+          <w:ilvl w:val="0"/>
+          <w:numId w:val="28"/>
+        </w:numPr>
+      </w:pPr>
+      <w:r>
+        <w:t xml:space="preserve">Parametry: </w:t>
+      </w:r>
+      <w:proofErr w:type="spellStart"/>
+      <w:r>
+        <w:t>Separation</w:t>
+      </w:r>
+      <w:proofErr w:type="spellEnd"/>
+      <w:r>
+        <w:t xml:space="preserve"> </w:t>
+      </w:r>
+      <w:r>
+        <w:t>=</w:t>
+      </w:r>
+      <w:r>
+        <w:t xml:space="preserve"> </w:t>
+      </w:r>
+      <w:r>
+        <w:t xml:space="preserve">0.5, </w:t>
+      </w:r>
+      <w:proofErr w:type="spellStart"/>
+      <w:r>
+        <w:t>Alignment</w:t>
+      </w:r>
+      <w:proofErr w:type="spellEnd"/>
+      <w:r>
+        <w:t xml:space="preserve"> </w:t>
+      </w:r>
+      <w:r>
+        <w:t>=</w:t>
+      </w:r>
+      <w:r>
+        <w:t xml:space="preserve"> </w:t>
+      </w:r>
+      <w:r>
+        <w:t xml:space="preserve">0.5, </w:t>
+      </w:r>
+      <w:proofErr w:type="spellStart"/>
+      <w:r>
+        <w:t>Cohesion</w:t>
+      </w:r>
+      <w:proofErr w:type="spellEnd"/>
+      <w:r>
+        <w:t xml:space="preserve"> </w:t>
+      </w:r>
+      <w:r>
+        <w:t>=</w:t>
+      </w:r>
+      <w:r>
+        <w:t xml:space="preserve"> </w:t>
+      </w:r>
+      <w:r>
+        <w:t xml:space="preserve">1.5 (vysoké), </w:t>
+      </w:r>
+      <w:proofErr w:type="spellStart"/>
+      <w:r>
+        <w:t>MaxSpeed</w:t>
+      </w:r>
+      <w:proofErr w:type="spellEnd"/>
+      <w:r>
+        <w:t xml:space="preserve"> </w:t>
+      </w:r>
+      <w:r>
+        <w:t>=</w:t>
+      </w:r>
+      <w:r>
+        <w:t xml:space="preserve"> </w:t>
+      </w:r>
+      <w:r>
+        <w:t>2</w:t>
+      </w:r>
+    </w:p>
+    <w:p>
+      <w:pPr>
+        <w:pStyle w:val="Odstavecseseznamem"/>
+        <w:numPr>
+          <w:ilvl w:val="0"/>
+          <w:numId w:val="28"/>
+        </w:numPr>
+      </w:pPr>
+      <w:r>
+        <w:t xml:space="preserve">Počáteční stav: </w:t>
+      </w:r>
+      <w:proofErr w:type="spellStart"/>
+      <w:r>
+        <w:t>Boidy</w:t>
+      </w:r>
+      <w:proofErr w:type="spellEnd"/>
+      <w:r>
+        <w:t xml:space="preserve"> rozptýlené po </w:t>
+      </w:r>
+      <w:proofErr w:type="spellStart"/>
+      <w:r>
+        <w:t>Canvasu</w:t>
+      </w:r>
+      <w:proofErr w:type="spellEnd"/>
+      <w:r>
+        <w:t xml:space="preserve"> s různými směry.</w:t>
       </w:r>
     </w:p>
     <w:p>
@@ -5613,11 +6373,11 @@
         <w:pStyle w:val="Odstavecseseznamem"/>
         <w:numPr>
           <w:ilvl w:val="0"/>
-          <w:numId w:val="24"/>
+          <w:numId w:val="27"/>
         </w:numPr>
       </w:pPr>
       <w:r>
-        <w:t>Importuj JSON soubor test2.json.</w:t>
+        <w:t>Importuj JSON soubor test4.json.</w:t>
       </w:r>
     </w:p>
     <w:p>
@@ -5625,11 +6385,19 @@
         <w:pStyle w:val="Odstavecseseznamem"/>
         <w:numPr>
           <w:ilvl w:val="0"/>
-          <w:numId w:val="24"/>
+          <w:numId w:val="29"/>
         </w:numPr>
       </w:pPr>
       <w:r>
-        <w:t>Spusť simulaci a pozoruj prvních 5–10 sekund.</w:t>
+        <w:t xml:space="preserve">Spusť simulaci a pozoruj, jak se </w:t>
+      </w:r>
+      <w:proofErr w:type="spellStart"/>
+      <w:r>
+        <w:t>boidy</w:t>
+      </w:r>
+      <w:proofErr w:type="spellEnd"/>
+      <w:r>
+        <w:t xml:space="preserve"> sbíhají.</w:t>
       </w:r>
     </w:p>
     <w:p>
@@ -5637,7 +6405,7 @@
         <w:pStyle w:val="Odstavecseseznamem"/>
         <w:numPr>
           <w:ilvl w:val="0"/>
-          <w:numId w:val="24"/>
+          <w:numId w:val="29"/>
         </w:numPr>
       </w:pPr>
       <w:r>
@@ -5645,32 +6413,64 @@
       </w:r>
       <w:proofErr w:type="spellStart"/>
       <w:r>
+        <w:t>Cohesion</w:t>
+      </w:r>
+      <w:proofErr w:type="spellEnd"/>
+      <w:r>
+        <w:t xml:space="preserve"> na 0.2 a opakuj.</w:t>
+      </w:r>
+    </w:p>
+    <w:p>
+      <w:pPr>
+        <w:pStyle w:val="Nadpis4"/>
+      </w:pPr>
+      <w:r>
+        <w:t>Očekávané chování</w:t>
+      </w:r>
+    </w:p>
+    <w:p>
+      <w:r>
+        <w:t xml:space="preserve">Vysoké </w:t>
+      </w:r>
+      <w:proofErr w:type="spellStart"/>
+      <w:r>
+        <w:t>Cohesion</w:t>
+      </w:r>
+      <w:proofErr w:type="spellEnd"/>
+      <w:r>
+        <w:t xml:space="preserve"> způsobí, že </w:t>
+      </w:r>
+      <w:proofErr w:type="spellStart"/>
+      <w:r>
+        <w:t>boidy</w:t>
+      </w:r>
+      <w:proofErr w:type="spellEnd"/>
+      <w:r>
+        <w:t xml:space="preserve"> rychle směřují ke společnému středu hmoty, sbíhají se do těsného hejna a pokračují společně. </w:t>
+      </w:r>
+      <w:proofErr w:type="spellStart"/>
+      <w:r>
         <w:t>Separation</w:t>
       </w:r>
       <w:proofErr w:type="spellEnd"/>
       <w:r>
-        <w:t xml:space="preserve"> na 0.2 a opakuj pro srovnání.</w:t>
-      </w:r>
-    </w:p>
-    <w:p>
-      <w:pPr>
-        <w:pStyle w:val="Nadpis4"/>
-      </w:pPr>
-      <w:r>
-        <w:t>Očekávané chování</w:t>
-      </w:r>
-    </w:p>
-    <w:p>
-      <w:r>
-        <w:t xml:space="preserve">Díky vysokému </w:t>
-      </w:r>
-      <w:proofErr w:type="spellStart"/>
-      <w:r>
-        <w:t>Separation</w:t>
-      </w:r>
-      <w:proofErr w:type="spellEnd"/>
-      <w:r>
-        <w:t xml:space="preserve"> se </w:t>
+        <w:t xml:space="preserve"> zabrání přílišnému shluknutí, zatímco </w:t>
+      </w:r>
+      <w:proofErr w:type="spellStart"/>
+      <w:r>
+        <w:t>Alignment</w:t>
+      </w:r>
+      <w:proofErr w:type="spellEnd"/>
+      <w:r>
+        <w:t xml:space="preserve"> vyrovná směry. Pokud snížím </w:t>
+      </w:r>
+      <w:proofErr w:type="spellStart"/>
+      <w:r>
+        <w:t>Cohesion</w:t>
+      </w:r>
+      <w:proofErr w:type="spellEnd"/>
+      <w:r>
+        <w:t xml:space="preserve">, </w:t>
       </w:r>
       <w:proofErr w:type="spellStart"/>
       <w:r>
@@ -5678,360 +6478,18 @@
       </w:r>
       <w:proofErr w:type="spellEnd"/>
       <w:r>
-        <w:t xml:space="preserve"> rychle rozejdou, aby se vyhnuli kolizím – střední </w:t>
-      </w:r>
-      <w:proofErr w:type="spellStart"/>
-      <w:r>
-        <w:t>boid</w:t>
-      </w:r>
-      <w:proofErr w:type="spellEnd"/>
-      <w:r>
-        <w:t xml:space="preserve"> zůstane na místě nebo se mírně pohybuje, zatímco okrajové se oddálí v opačných směrech. </w:t>
-      </w:r>
-      <w:proofErr w:type="spellStart"/>
-      <w:r>
-        <w:t>Alignment</w:t>
-      </w:r>
-      <w:proofErr w:type="spellEnd"/>
-      <w:r>
-        <w:t xml:space="preserve"> a </w:t>
-      </w:r>
-      <w:proofErr w:type="spellStart"/>
-      <w:r>
-        <w:t>Cohesion</w:t>
-      </w:r>
-      <w:proofErr w:type="spellEnd"/>
-      <w:r>
-        <w:t xml:space="preserve"> je později přitáhnou zpět do volnějšího hejna. Pokud snížím </w:t>
-      </w:r>
-      <w:proofErr w:type="spellStart"/>
-      <w:r>
-        <w:t>Separation</w:t>
-      </w:r>
-      <w:proofErr w:type="spellEnd"/>
-      <w:r>
-        <w:t xml:space="preserve">, </w:t>
-      </w:r>
-      <w:proofErr w:type="spellStart"/>
-      <w:r>
-        <w:t>boidy</w:t>
-      </w:r>
-      <w:proofErr w:type="spellEnd"/>
-      <w:r>
-        <w:t xml:space="preserve"> zůstanou těsněji pohromadě, což může vést k chaotickému pohybu nebo kolizím</w:t>
+        <w:t xml:space="preserve"> zůstanou rozptýlené a pohyb bude chaotický, bez silného sbíhání.</w:t>
       </w:r>
     </w:p>
     <w:p>
       <w:pPr>
         <w:pStyle w:val="Nadpis3"/>
       </w:pPr>
-      <w:bookmarkStart w:id="31" w:name="_Toc207920086"/>
-      <w:r>
-        <w:t xml:space="preserve">Test 3: </w:t>
-      </w:r>
-      <w:proofErr w:type="spellStart"/>
-      <w:r>
-        <w:t>Boidy</w:t>
-      </w:r>
-      <w:proofErr w:type="spellEnd"/>
-      <w:r>
-        <w:t xml:space="preserve"> s </w:t>
-      </w:r>
-      <w:r>
-        <w:t>r</w:t>
-      </w:r>
-      <w:r>
-        <w:t xml:space="preserve">ůznými </w:t>
-      </w:r>
-      <w:r>
-        <w:t>s</w:t>
-      </w:r>
-      <w:r>
-        <w:t>měry (</w:t>
-      </w:r>
-      <w:r>
-        <w:t>t</w:t>
-      </w:r>
-      <w:r>
-        <w:t xml:space="preserve">est </w:t>
-      </w:r>
-      <w:r>
-        <w:t>z</w:t>
-      </w:r>
-      <w:r>
-        <w:t>arovnání</w:t>
-      </w:r>
-      <w:r>
-        <w:t>)</w:t>
-      </w:r>
-      <w:bookmarkEnd w:id="31"/>
-    </w:p>
-    <w:p>
-      <w:pPr>
-        <w:pStyle w:val="Nadpis4"/>
-      </w:pPr>
-      <w:r>
-        <w:t>Konfigurace</w:t>
-      </w:r>
-    </w:p>
-    <w:p>
-      <w:pPr>
-        <w:pStyle w:val="Odstavecseseznamem"/>
-        <w:numPr>
-          <w:ilvl w:val="0"/>
-          <w:numId w:val="25"/>
-        </w:numPr>
-      </w:pPr>
-      <w:r>
-        <w:t xml:space="preserve">Počet </w:t>
-      </w:r>
-      <w:proofErr w:type="spellStart"/>
-      <w:r>
-        <w:t>boidů</w:t>
-      </w:r>
-      <w:proofErr w:type="spellEnd"/>
-      <w:r>
-        <w:t>: 3 (pozice [100,100], [110,110], [90,90]; rychlosti [1,1], [1.2,0.8], [0.8,1.2]).</w:t>
-      </w:r>
-    </w:p>
-    <w:p>
-      <w:pPr>
-        <w:pStyle w:val="Odstavecseseznamem"/>
-        <w:numPr>
-          <w:ilvl w:val="0"/>
-          <w:numId w:val="25"/>
-        </w:numPr>
-      </w:pPr>
-      <w:r>
-        <w:t xml:space="preserve">Parametry: </w:t>
-      </w:r>
-      <w:proofErr w:type="spellStart"/>
-      <w:r>
-        <w:t>Separation</w:t>
-      </w:r>
-      <w:proofErr w:type="spellEnd"/>
-      <w:r>
-        <w:t xml:space="preserve"> </w:t>
-      </w:r>
-      <w:r>
-        <w:t>=</w:t>
-      </w:r>
-      <w:r>
-        <w:t xml:space="preserve"> </w:t>
-      </w:r>
-      <w:r>
-        <w:t xml:space="preserve">0.5, </w:t>
-      </w:r>
-      <w:proofErr w:type="spellStart"/>
-      <w:r>
-        <w:t>Alignment</w:t>
-      </w:r>
-      <w:proofErr w:type="spellEnd"/>
-      <w:r>
-        <w:t xml:space="preserve"> </w:t>
-      </w:r>
-      <w:r>
-        <w:t>=</w:t>
-      </w:r>
-      <w:r>
-        <w:t xml:space="preserve"> </w:t>
-      </w:r>
-      <w:r>
-        <w:t xml:space="preserve">1.5 (vysoké), </w:t>
-      </w:r>
-      <w:proofErr w:type="spellStart"/>
-      <w:r>
-        <w:t>Cohesion</w:t>
-      </w:r>
-      <w:proofErr w:type="spellEnd"/>
-      <w:r>
-        <w:t xml:space="preserve"> </w:t>
-      </w:r>
-      <w:r>
-        <w:t>=</w:t>
-      </w:r>
-      <w:r>
-        <w:t xml:space="preserve"> </w:t>
-      </w:r>
-      <w:r>
-        <w:t xml:space="preserve">0.5, </w:t>
-      </w:r>
-      <w:proofErr w:type="spellStart"/>
-      <w:r>
-        <w:t>MaxSpeed</w:t>
-      </w:r>
-      <w:proofErr w:type="spellEnd"/>
-      <w:r>
-        <w:t xml:space="preserve"> </w:t>
-      </w:r>
-      <w:r>
-        <w:t>=</w:t>
-      </w:r>
-      <w:r>
-        <w:t xml:space="preserve"> </w:t>
-      </w:r>
-      <w:r>
-        <w:t>2</w:t>
-      </w:r>
-    </w:p>
-    <w:p>
-      <w:pPr>
-        <w:pStyle w:val="Odstavecseseznamem"/>
-        <w:numPr>
-          <w:ilvl w:val="0"/>
-          <w:numId w:val="25"/>
-        </w:numPr>
-      </w:pPr>
-      <w:r>
-        <w:t xml:space="preserve">Počáteční stav: </w:t>
-      </w:r>
-      <w:proofErr w:type="spellStart"/>
-      <w:r>
-        <w:t>Boidy</w:t>
-      </w:r>
-      <w:proofErr w:type="spellEnd"/>
-      <w:r>
-        <w:t xml:space="preserve"> v diagonální formaci s mírně odlišnými rychlostmi.</w:t>
-      </w:r>
-    </w:p>
-    <w:p>
-      <w:pPr>
-        <w:pStyle w:val="Nadpis4"/>
-      </w:pPr>
-      <w:r>
-        <w:t>Postup testu</w:t>
-      </w:r>
-    </w:p>
-    <w:p>
-      <w:pPr>
-        <w:pStyle w:val="Odstavecseseznamem"/>
-        <w:numPr>
-          <w:ilvl w:val="0"/>
-          <w:numId w:val="26"/>
-        </w:numPr>
-      </w:pPr>
-      <w:r>
-        <w:t>Importuj JSON soubor test3.json.</w:t>
-      </w:r>
-    </w:p>
-    <w:p>
-      <w:pPr>
-        <w:pStyle w:val="Odstavecseseznamem"/>
-        <w:numPr>
-          <w:ilvl w:val="0"/>
-          <w:numId w:val="26"/>
-        </w:numPr>
-      </w:pPr>
-      <w:r>
-        <w:t xml:space="preserve">Spusť simulaci a pozoruj rychlosti </w:t>
-      </w:r>
-      <w:proofErr w:type="spellStart"/>
-      <w:r>
-        <w:t>boidů</w:t>
-      </w:r>
-      <w:proofErr w:type="spellEnd"/>
-    </w:p>
-    <w:p>
-      <w:pPr>
-        <w:pStyle w:val="Odstavecseseznamem"/>
-        <w:numPr>
-          <w:ilvl w:val="0"/>
-          <w:numId w:val="26"/>
-        </w:numPr>
-      </w:pPr>
-      <w:r>
-        <w:t xml:space="preserve">Sniž </w:t>
-      </w:r>
-      <w:proofErr w:type="spellStart"/>
-      <w:r>
-        <w:t>Alignment</w:t>
-      </w:r>
-      <w:proofErr w:type="spellEnd"/>
-      <w:r>
-        <w:t xml:space="preserve"> na 0.2 a opakuj.</w:t>
-      </w:r>
-    </w:p>
-    <w:p>
-      <w:pPr>
-        <w:pStyle w:val="Nadpis4"/>
-      </w:pPr>
-      <w:r>
-        <w:t>Očekávané chování</w:t>
-      </w:r>
-    </w:p>
-    <w:p>
-      <w:r>
-        <w:t xml:space="preserve">Vysoké hodnoty </w:t>
-      </w:r>
-      <w:proofErr w:type="spellStart"/>
-      <w:r>
-        <w:t>Alignment</w:t>
-      </w:r>
-      <w:proofErr w:type="spellEnd"/>
-      <w:r>
-        <w:t xml:space="preserve"> způsobí, že rychlosti </w:t>
-      </w:r>
-      <w:proofErr w:type="spellStart"/>
-      <w:r>
-        <w:t>boidů</w:t>
-      </w:r>
-      <w:proofErr w:type="spellEnd"/>
-      <w:r>
-        <w:t xml:space="preserve"> se rychle vyrovnají do průměrného směru (přibližně [1,1]), a hejno se bude pohybovat synchronizovaně jako jednotka. </w:t>
-      </w:r>
-      <w:proofErr w:type="spellStart"/>
-      <w:r>
-        <w:t>Cohesion</w:t>
-      </w:r>
-      <w:proofErr w:type="spellEnd"/>
-      <w:r>
-        <w:t xml:space="preserve"> je udrží blízko, zatímco </w:t>
-      </w:r>
-      <w:proofErr w:type="spellStart"/>
-      <w:r>
-        <w:t>Separation</w:t>
-      </w:r>
-      <w:proofErr w:type="spellEnd"/>
-      <w:r>
-        <w:t xml:space="preserve"> zabrání přílišnému shluknutí. Pokud snížím </w:t>
-      </w:r>
-      <w:proofErr w:type="spellStart"/>
-      <w:r>
-        <w:t>Alignment</w:t>
-      </w:r>
-      <w:proofErr w:type="spellEnd"/>
-      <w:r>
-        <w:t xml:space="preserve">, </w:t>
-      </w:r>
-      <w:proofErr w:type="spellStart"/>
-      <w:r>
-        <w:t>boidy</w:t>
-      </w:r>
-      <w:proofErr w:type="spellEnd"/>
-      <w:r>
-        <w:t xml:space="preserve"> zůstanou v různých směrech déle, což vede k rozejití hejna</w:t>
-      </w:r>
-    </w:p>
-    <w:p>
-      <w:pPr>
-        <w:spacing w:before="0" w:after="0" w:line="240" w:lineRule="auto"/>
-        <w:ind w:firstLine="0"/>
-        <w:jc w:val="left"/>
-      </w:pPr>
-      <w:r>
-        <w:br w:type="page"/>
-      </w:r>
-    </w:p>
-    <w:p>
-      <w:pPr>
-        <w:pStyle w:val="Nadpis3"/>
-      </w:pPr>
-      <w:bookmarkStart w:id="32" w:name="_Toc207920087"/>
-      <w:r>
-        <w:lastRenderedPageBreak/>
-        <w:t>Test 4: Rozptýlené hejno (test soudržnosti)</w:t>
-      </w:r>
-      <w:bookmarkEnd w:id="32"/>
+      <w:bookmarkStart w:id="33" w:name="_Toc207920088"/>
+      <w:r>
+        <w:t>Test 5: Náhodné hejno</w:t>
+      </w:r>
+      <w:bookmarkEnd w:id="33"/>
     </w:p>
     <w:p>
       <w:pPr>
@@ -6058,7 +6516,7 @@
       </w:r>
       <w:proofErr w:type="spellEnd"/>
       <w:r>
-        <w:t>: 3 (pozice [100,100], [200,200], [0,0]; rychlosti [1,0], [0,1], [0,-1]).</w:t>
+        <w:t>: libovolný (pozice náhodné; rychlosti náhodné).</w:t>
       </w:r>
     </w:p>
     <w:p>
@@ -6078,16 +6536,7 @@
       </w:r>
       <w:proofErr w:type="spellEnd"/>
       <w:r>
-        <w:t xml:space="preserve"> </w:t>
-      </w:r>
-      <w:r>
-        <w:t>=</w:t>
-      </w:r>
-      <w:r>
-        <w:t xml:space="preserve"> </w:t>
-      </w:r>
-      <w:r>
-        <w:t xml:space="preserve">0.5, </w:t>
+        <w:t xml:space="preserve"> = 1, </w:t>
       </w:r>
       <w:proofErr w:type="spellStart"/>
       <w:r>
@@ -6095,16 +6544,7 @@
       </w:r>
       <w:proofErr w:type="spellEnd"/>
       <w:r>
-        <w:t xml:space="preserve"> </w:t>
-      </w:r>
-      <w:r>
-        <w:t>=</w:t>
-      </w:r>
-      <w:r>
-        <w:t xml:space="preserve"> </w:t>
-      </w:r>
-      <w:r>
-        <w:t xml:space="preserve">0.5, </w:t>
+        <w:t xml:space="preserve"> = 1, </w:t>
       </w:r>
       <w:proofErr w:type="spellStart"/>
       <w:r>
@@ -6112,16 +6552,7 @@
       </w:r>
       <w:proofErr w:type="spellEnd"/>
       <w:r>
-        <w:t xml:space="preserve"> </w:t>
-      </w:r>
-      <w:r>
-        <w:t>=</w:t>
-      </w:r>
-      <w:r>
-        <w:t xml:space="preserve"> </w:t>
-      </w:r>
-      <w:r>
-        <w:t xml:space="preserve">1.5 (vysoké), </w:t>
+        <w:t xml:space="preserve"> = 1, </w:t>
       </w:r>
       <w:proofErr w:type="spellStart"/>
       <w:r>
@@ -6129,16 +6560,7 @@
       </w:r>
       <w:proofErr w:type="spellEnd"/>
       <w:r>
-        <w:t xml:space="preserve"> </w:t>
-      </w:r>
-      <w:r>
-        <w:t>=</w:t>
-      </w:r>
-      <w:r>
-        <w:t xml:space="preserve"> </w:t>
-      </w:r>
-      <w:r>
-        <w:t>2</w:t>
+        <w:t xml:space="preserve"> = 3</w:t>
       </w:r>
     </w:p>
     <w:p>
@@ -6158,277 +6580,7 @@
       </w:r>
       <w:proofErr w:type="spellEnd"/>
       <w:r>
-        <w:t xml:space="preserve"> rozptýlené po </w:t>
-      </w:r>
-      <w:proofErr w:type="spellStart"/>
-      <w:r>
-        <w:t>Canvasu</w:t>
-      </w:r>
-      <w:proofErr w:type="spellEnd"/>
-      <w:r>
-        <w:t xml:space="preserve"> s různými směry.</w:t>
-      </w:r>
-    </w:p>
-    <w:p>
-      <w:pPr>
-        <w:pStyle w:val="Nadpis4"/>
-      </w:pPr>
-      <w:r>
-        <w:t>Postup testu</w:t>
-      </w:r>
-    </w:p>
-    <w:p>
-      <w:pPr>
-        <w:pStyle w:val="Odstavecseseznamem"/>
-        <w:numPr>
-          <w:ilvl w:val="0"/>
-          <w:numId w:val="27"/>
-        </w:numPr>
-      </w:pPr>
-      <w:r>
-        <w:t>Importuj JSON soubor test4.json.</w:t>
-      </w:r>
-    </w:p>
-    <w:p>
-      <w:pPr>
-        <w:pStyle w:val="Odstavecseseznamem"/>
-        <w:numPr>
-          <w:ilvl w:val="0"/>
-          <w:numId w:val="29"/>
-        </w:numPr>
-      </w:pPr>
-      <w:r>
-        <w:t xml:space="preserve">Spusť simulaci a pozoruj, jak se </w:t>
-      </w:r>
-      <w:proofErr w:type="spellStart"/>
-      <w:r>
-        <w:t>boidy</w:t>
-      </w:r>
-      <w:proofErr w:type="spellEnd"/>
-      <w:r>
-        <w:t xml:space="preserve"> sbíhají.</w:t>
-      </w:r>
-    </w:p>
-    <w:p>
-      <w:pPr>
-        <w:pStyle w:val="Odstavecseseznamem"/>
-        <w:numPr>
-          <w:ilvl w:val="0"/>
-          <w:numId w:val="29"/>
-        </w:numPr>
-      </w:pPr>
-      <w:r>
-        <w:t xml:space="preserve">Sniž </w:t>
-      </w:r>
-      <w:proofErr w:type="spellStart"/>
-      <w:r>
-        <w:t>Cohesion</w:t>
-      </w:r>
-      <w:proofErr w:type="spellEnd"/>
-      <w:r>
-        <w:t xml:space="preserve"> na 0.2 a opakuj.</w:t>
-      </w:r>
-    </w:p>
-    <w:p>
-      <w:pPr>
-        <w:pStyle w:val="Nadpis4"/>
-      </w:pPr>
-      <w:r>
-        <w:t>Očekávané chování</w:t>
-      </w:r>
-    </w:p>
-    <w:p>
-      <w:r>
-        <w:t xml:space="preserve">Vysoké </w:t>
-      </w:r>
-      <w:proofErr w:type="spellStart"/>
-      <w:r>
-        <w:t>Cohesion</w:t>
-      </w:r>
-      <w:proofErr w:type="spellEnd"/>
-      <w:r>
-        <w:t xml:space="preserve"> způsobí, že </w:t>
-      </w:r>
-      <w:proofErr w:type="spellStart"/>
-      <w:r>
-        <w:t>boidy</w:t>
-      </w:r>
-      <w:proofErr w:type="spellEnd"/>
-      <w:r>
-        <w:t xml:space="preserve"> rychle směřují ke společnému středu hmoty, sbíhají se do těsného hejna a pokračují společně. </w:t>
-      </w:r>
-      <w:proofErr w:type="spellStart"/>
-      <w:r>
-        <w:t>Separation</w:t>
-      </w:r>
-      <w:proofErr w:type="spellEnd"/>
-      <w:r>
-        <w:t xml:space="preserve"> zabrání přílišnému shluknutí, zatímco </w:t>
-      </w:r>
-      <w:proofErr w:type="spellStart"/>
-      <w:r>
-        <w:t>Alignment</w:t>
-      </w:r>
-      <w:proofErr w:type="spellEnd"/>
-      <w:r>
-        <w:t xml:space="preserve"> vyrovná směry. Pokud snížím </w:t>
-      </w:r>
-      <w:proofErr w:type="spellStart"/>
-      <w:r>
-        <w:t>Cohesion</w:t>
-      </w:r>
-      <w:proofErr w:type="spellEnd"/>
-      <w:r>
-        <w:t xml:space="preserve">, </w:t>
-      </w:r>
-      <w:proofErr w:type="spellStart"/>
-      <w:r>
-        <w:t>boidy</w:t>
-      </w:r>
-      <w:proofErr w:type="spellEnd"/>
-      <w:r>
-        <w:t xml:space="preserve"> zůstanou rozptýlené a pohyb bude chaotický, bez silného sbíhání.</w:t>
-      </w:r>
-    </w:p>
-    <w:p>
-      <w:pPr>
-        <w:pStyle w:val="Nadpis3"/>
-      </w:pPr>
-      <w:bookmarkStart w:id="33" w:name="_Toc207920088"/>
-      <w:r>
-        <w:t>Test 5: Náhodné hejno</w:t>
-      </w:r>
-      <w:bookmarkEnd w:id="33"/>
-    </w:p>
-    <w:p>
-      <w:pPr>
-        <w:pStyle w:val="Nadpis4"/>
-      </w:pPr>
-      <w:r>
-        <w:t>Konfigurace</w:t>
-      </w:r>
-    </w:p>
-    <w:p>
-      <w:pPr>
-        <w:pStyle w:val="Odstavecseseznamem"/>
-        <w:numPr>
-          <w:ilvl w:val="0"/>
-          <w:numId w:val="28"/>
-        </w:numPr>
-      </w:pPr>
-      <w:r>
-        <w:t xml:space="preserve">Počet </w:t>
-      </w:r>
-      <w:proofErr w:type="spellStart"/>
-      <w:r>
-        <w:t>boidů</w:t>
-      </w:r>
-      <w:proofErr w:type="spellEnd"/>
-      <w:r>
-        <w:t xml:space="preserve">: </w:t>
-      </w:r>
-      <w:r>
-        <w:t>libovolný</w:t>
-      </w:r>
-      <w:r>
-        <w:t xml:space="preserve"> (pozice</w:t>
-      </w:r>
-      <w:r>
-        <w:t xml:space="preserve"> náhodné</w:t>
-      </w:r>
-      <w:r>
-        <w:t>; rychlosti</w:t>
-      </w:r>
-      <w:r>
-        <w:t xml:space="preserve"> náhodné</w:t>
-      </w:r>
-      <w:r>
-        <w:t>).</w:t>
-      </w:r>
-    </w:p>
-    <w:p>
-      <w:pPr>
-        <w:pStyle w:val="Odstavecseseznamem"/>
-        <w:numPr>
-          <w:ilvl w:val="0"/>
-          <w:numId w:val="28"/>
-        </w:numPr>
-      </w:pPr>
-      <w:r>
-        <w:t xml:space="preserve">Parametry: </w:t>
-      </w:r>
-      <w:proofErr w:type="spellStart"/>
-      <w:r>
-        <w:t>Separation</w:t>
-      </w:r>
-      <w:proofErr w:type="spellEnd"/>
-      <w:r>
-        <w:t xml:space="preserve"> = </w:t>
-      </w:r>
-      <w:r>
-        <w:t>1</w:t>
-      </w:r>
-      <w:r>
-        <w:t xml:space="preserve">, </w:t>
-      </w:r>
-      <w:proofErr w:type="spellStart"/>
-      <w:r>
-        <w:t>Alignment</w:t>
-      </w:r>
-      <w:proofErr w:type="spellEnd"/>
-      <w:r>
-        <w:t xml:space="preserve"> = </w:t>
-      </w:r>
-      <w:r>
-        <w:t>1</w:t>
-      </w:r>
-      <w:r>
-        <w:t xml:space="preserve">, </w:t>
-      </w:r>
-      <w:proofErr w:type="spellStart"/>
-      <w:r>
-        <w:t>Cohesion</w:t>
-      </w:r>
-      <w:proofErr w:type="spellEnd"/>
-      <w:r>
-        <w:t xml:space="preserve"> = 1, </w:t>
-      </w:r>
-      <w:proofErr w:type="spellStart"/>
-      <w:r>
-        <w:t>MaxSpeed</w:t>
-      </w:r>
-      <w:proofErr w:type="spellEnd"/>
-      <w:r>
-        <w:t xml:space="preserve"> = </w:t>
-      </w:r>
-      <w:r>
-        <w:t>3</w:t>
-      </w:r>
-    </w:p>
-    <w:p>
-      <w:pPr>
-        <w:pStyle w:val="Odstavecseseznamem"/>
-        <w:numPr>
-          <w:ilvl w:val="0"/>
-          <w:numId w:val="28"/>
-        </w:numPr>
-      </w:pPr>
-      <w:r>
-        <w:t xml:space="preserve">Počáteční stav: </w:t>
-      </w:r>
-      <w:proofErr w:type="spellStart"/>
-      <w:r>
-        <w:t>Boidy</w:t>
-      </w:r>
-      <w:proofErr w:type="spellEnd"/>
-      <w:r>
-        <w:t xml:space="preserve"> </w:t>
-      </w:r>
-      <w:r>
-        <w:t xml:space="preserve">jsou náhodně </w:t>
-      </w:r>
-      <w:r>
-        <w:t xml:space="preserve">rozptýlené po </w:t>
+        <w:t xml:space="preserve"> jsou náhodně rozptýlené po </w:t>
       </w:r>
       <w:proofErr w:type="spellStart"/>
       <w:r>
@@ -6516,11 +6668,7 @@
         <w:t xml:space="preserve"> chování. </w:t>
       </w:r>
       <w:r>
-        <w:t xml:space="preserve">Tlačítko Reset zajistí randomizovaný start simulace, kdy poté se vše odvíjí právě od </w:t>
-      </w:r>
-      <w:r>
-        <w:lastRenderedPageBreak/>
-        <w:t>této startovní pozice. Každá simulace tedy bude jiná, což se dá vypozorovat právě tímto postupem.</w:t>
+        <w:t>Tlačítko Reset zajistí randomizovaný start simulace, kdy poté se vše odvíjí právě od této startovní pozice. Každá simulace tedy bude jiná, což se dá vypozorovat právě tímto postupem.</w:t>
       </w:r>
     </w:p>
     <w:p/>
@@ -6528,12 +6676,12 @@
     <w:p>
       <w:pPr>
         <w:sectPr>
-          <w:headerReference w:type="even" r:id="rId13"/>
-          <w:headerReference w:type="default" r:id="rId14"/>
-          <w:footerReference w:type="even" r:id="rId15"/>
-          <w:footerReference w:type="default" r:id="rId16"/>
-          <w:headerReference w:type="first" r:id="rId17"/>
-          <w:footerReference w:type="first" r:id="rId18"/>
+          <w:headerReference w:type="even" r:id="rId14"/>
+          <w:headerReference w:type="default" r:id="rId15"/>
+          <w:footerReference w:type="even" r:id="rId16"/>
+          <w:footerReference w:type="default" r:id="rId17"/>
+          <w:headerReference w:type="first" r:id="rId18"/>
+          <w:footerReference w:type="first" r:id="rId19"/>
           <w:type w:val="continuous"/>
           <w:pgSz w:w="11906" w:h="16838"/>
           <w:pgMar w:top="1418" w:right="1134" w:bottom="851" w:left="1701" w:header="709" w:footer="283" w:gutter="0"/>
@@ -6593,7 +6741,7 @@
         </w:rPr>
         <w:t xml:space="preserve"> </w:t>
       </w:r>
-      <w:hyperlink r:id="rId19" w:history="1">
+      <w:hyperlink r:id="rId20" w:history="1">
         <w:r>
           <w:rPr>
             <w:rStyle w:val="Hypertextovodkaz"/>
@@ -6615,7 +6763,7 @@
       <w:r>
         <w:t xml:space="preserve">Online. Dostupné z: </w:t>
       </w:r>
-      <w:hyperlink r:id="rId20" w:history="1">
+      <w:hyperlink r:id="rId21" w:history="1">
         <w:r>
           <w:rPr>
             <w:rStyle w:val="Hypertextovodkaz"/>
@@ -6631,10 +6779,10 @@
       <w:pPr>
         <w:pStyle w:val="Odstavecseseznamem"/>
         <w:sectPr>
-          <w:headerReference w:type="even" r:id="rId21"/>
-          <w:headerReference w:type="default" r:id="rId22"/>
-          <w:footerReference w:type="even" r:id="rId23"/>
-          <w:footerReference w:type="default" r:id="rId24"/>
+          <w:headerReference w:type="even" r:id="rId22"/>
+          <w:headerReference w:type="default" r:id="rId23"/>
+          <w:footerReference w:type="even" r:id="rId24"/>
+          <w:footerReference w:type="default" r:id="rId25"/>
           <w:type w:val="continuous"/>
           <w:pgSz w:w="11906" w:h="16838"/>
           <w:pgMar w:top="1418" w:right="1134" w:bottom="851" w:left="1701" w:header="709" w:footer="283" w:gutter="0"/>
@@ -6653,7 +6801,7 @@
       <w:r>
         <w:t xml:space="preserve">Online. Dostupné z: </w:t>
       </w:r>
-      <w:hyperlink r:id="rId25" w:history="1">
+      <w:hyperlink r:id="rId26" w:history="1">
         <w:r>
           <w:rPr>
             <w:rStyle w:val="Hypertextovodkaz"/>
@@ -6675,7 +6823,7 @@
       <w:r>
         <w:t xml:space="preserve">Online. Dostupné z: </w:t>
       </w:r>
-      <w:hyperlink r:id="rId26" w:history="1">
+      <w:hyperlink r:id="rId27" w:history="1">
         <w:r>
           <w:rPr>
             <w:rStyle w:val="Hypertextovodkaz"/>
@@ -6685,6 +6833,34 @@
       </w:hyperlink>
       <w:r>
         <w:t>. [cit. 2025-08-20].</w:t>
+      </w:r>
+    </w:p>
+    <w:p>
+      <w:pPr>
+        <w:pStyle w:val="Odstavecseseznamem"/>
+        <w:rPr>
+          <w:szCs w:val="24"/>
+        </w:rPr>
+      </w:pPr>
+      <w:r>
+        <w:t>Online</w:t>
+      </w:r>
+      <w:r>
+        <w:t xml:space="preserve"> – Software.</w:t>
+      </w:r>
+      <w:r>
+        <w:t xml:space="preserve"> Dostupné z: </w:t>
+      </w:r>
+      <w:hyperlink r:id="rId28" w:history="1">
+        <w:r>
+          <w:rPr>
+            <w:rStyle w:val="Hypertextovodkaz"/>
+          </w:rPr>
+          <w:t>https://plantuml.com/</w:t>
+        </w:r>
+      </w:hyperlink>
+      <w:r>
+        <w:t>. [cit. 2025-09-05].</w:t>
       </w:r>
     </w:p>
     <w:p>
@@ -6695,12 +6871,25 @@
           <w:numId w:val="0"/>
         </w:numPr>
         <w:ind w:left="811"/>
+        <w:rPr>
+          <w:szCs w:val="24"/>
+        </w:rPr>
+      </w:pPr>
+    </w:p>
+    <w:p>
+      <w:pPr>
+        <w:pStyle w:val="Odstavecseseznamem"/>
+        <w:numPr>
+          <w:ilvl w:val="0"/>
+          <w:numId w:val="0"/>
+        </w:numPr>
+        <w:ind w:left="811"/>
       </w:pPr>
     </w:p>
     <w:sectPr>
-      <w:headerReference w:type="even" r:id="rId27"/>
-      <w:headerReference w:type="default" r:id="rId28"/>
-      <w:footerReference w:type="default" r:id="rId29"/>
+      <w:headerReference w:type="even" r:id="rId29"/>
+      <w:headerReference w:type="default" r:id="rId30"/>
+      <w:footerReference w:type="default" r:id="rId31"/>
       <w:type w:val="continuous"/>
       <w:pgSz w:w="11906" w:h="16838"/>
       <w:pgMar w:top="1418" w:right="1134" w:bottom="851" w:left="1701" w:header="709" w:footer="283" w:gutter="0"/>
@@ -7346,7 +7535,7 @@
               <v:stroke joinstyle="miter"/>
               <v:path gradientshapeok="t" o:connecttype="rect"/>
             </v:shapetype>
-            <v:shape id="_x0000_s1031" type="#_x0000_t202" style="position:absolute;left:0;text-align:left;margin-left:66.05pt;margin-top:-7.45pt;width:394.25pt;height:22.1pt;z-index:251679744;visibility:visible;mso-wrap-style:square;mso-width-percent:0;mso-height-percent:0;mso-wrap-distance-left:9pt;mso-wrap-distance-top:3.6pt;mso-wrap-distance-right:9pt;mso-wrap-distance-bottom:3.6pt;mso-position-horizontal:absolute;mso-position-horizontal-relative:margin;mso-position-vertical:absolute;mso-position-vertical-relative:text;mso-width-percent:0;mso-height-percent:0;mso-width-relative:margin;mso-height-relative:margin;v-text-anchor:top" o:gfxdata="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" filled="f" stroked="f">
+            <v:shape id="_x0000_s1032" type="#_x0000_t202" style="position:absolute;left:0;text-align:left;margin-left:66.05pt;margin-top:-7.45pt;width:394.25pt;height:22.1pt;z-index:251679744;visibility:visible;mso-wrap-style:square;mso-width-percent:0;mso-height-percent:0;mso-wrap-distance-left:9pt;mso-wrap-distance-top:3.6pt;mso-wrap-distance-right:9pt;mso-wrap-distance-bottom:3.6pt;mso-position-horizontal:absolute;mso-position-horizontal-relative:margin;mso-position-vertical:absolute;mso-position-vertical-relative:text;mso-width-percent:0;mso-height-percent:0;mso-width-relative:margin;mso-height-relative:margin;v-text-anchor:top" o:gfxdata="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" filled="f" stroked="f">
               <v:textbox>
                 <w:txbxContent>
                   <w:p>
@@ -7705,7 +7894,7 @@
               <v:stroke joinstyle="miter"/>
               <v:path gradientshapeok="t" o:connecttype="rect"/>
             </v:shapetype>
-            <v:shape id="Textové pole 2" o:spid="_x0000_s1026" type="#_x0000_t202" style="position:absolute;left:0;text-align:left;margin-left:-7.2pt;margin-top:-7.3pt;width:394.2pt;height:22pt;z-index:251691008;visibility:visible;mso-wrap-style:square;mso-width-percent:0;mso-height-percent:0;mso-wrap-distance-left:9pt;mso-wrap-distance-top:3.6pt;mso-wrap-distance-right:9pt;mso-wrap-distance-bottom:3.6pt;mso-position-horizontal:absolute;mso-position-horizontal-relative:margin;mso-position-vertical:absolute;mso-position-vertical-relative:text;mso-width-percent:0;mso-height-percent:0;mso-width-relative:margin;mso-height-relative:margin;v-text-anchor:top" o:gfxdata="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" filled="f" stroked="f">
+            <v:shape id="Textové pole 2" o:spid="_x0000_s1027" type="#_x0000_t202" style="position:absolute;left:0;text-align:left;margin-left:-7.2pt;margin-top:-7.3pt;width:394.2pt;height:22pt;z-index:251691008;visibility:visible;mso-wrap-style:square;mso-width-percent:0;mso-height-percent:0;mso-wrap-distance-left:9pt;mso-wrap-distance-top:3.6pt;mso-wrap-distance-right:9pt;mso-wrap-distance-bottom:3.6pt;mso-position-horizontal:absolute;mso-position-horizontal-relative:margin;mso-position-vertical:absolute;mso-position-vertical-relative:text;mso-width-percent:0;mso-height-percent:0;mso-width-relative:margin;mso-height-relative:margin;v-text-anchor:top" o:gfxdata="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" filled="f" stroked="f">
               <v:textbox>
                 <w:txbxContent>
                   <w:p>
@@ -8083,7 +8272,7 @@
               <v:stroke joinstyle="miter"/>
               <v:path gradientshapeok="t" o:connecttype="rect"/>
             </v:shapetype>
-            <v:shape id="_x0000_s1027" type="#_x0000_t202" style="position:absolute;left:0;text-align:left;margin-left:65.75pt;margin-top:-7.85pt;width:394.2pt;height:22pt;z-index:251689984;visibility:visible;mso-wrap-style:square;mso-width-percent:0;mso-height-percent:0;mso-wrap-distance-left:9pt;mso-wrap-distance-top:3.6pt;mso-wrap-distance-right:9pt;mso-wrap-distance-bottom:3.6pt;mso-position-horizontal:absolute;mso-position-horizontal-relative:margin;mso-position-vertical:absolute;mso-position-vertical-relative:text;mso-width-percent:0;mso-height-percent:0;mso-width-relative:margin;mso-height-relative:margin;v-text-anchor:top" o:gfxdata="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" filled="f" stroked="f">
+            <v:shape id="_x0000_s1028" type="#_x0000_t202" style="position:absolute;left:0;text-align:left;margin-left:65.75pt;margin-top:-7.85pt;width:394.2pt;height:22pt;z-index:251689984;visibility:visible;mso-wrap-style:square;mso-width-percent:0;mso-height-percent:0;mso-wrap-distance-left:9pt;mso-wrap-distance-top:3.6pt;mso-wrap-distance-right:9pt;mso-wrap-distance-bottom:3.6pt;mso-position-horizontal:absolute;mso-position-horizontal-relative:margin;mso-position-vertical:absolute;mso-position-vertical-relative:text;mso-width-percent:0;mso-height-percent:0;mso-width-relative:margin;mso-height-relative:margin;v-text-anchor:top" o:gfxdata="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" filled="f" stroked="f">
               <v:textbox>
                 <w:txbxContent>
                   <w:p>
@@ -8429,7 +8618,7 @@
               <v:stroke joinstyle="miter"/>
               <v:path gradientshapeok="t" o:connecttype="rect"/>
             </v:shapetype>
-            <v:shape id="_x0000_s1028" type="#_x0000_t202" style="position:absolute;left:0;text-align:left;margin-left:-7.35pt;margin-top:-8.2pt;width:394.25pt;height:22.1pt;z-index:251693056;visibility:visible;mso-wrap-style:square;mso-width-percent:0;mso-height-percent:0;mso-wrap-distance-left:9pt;mso-wrap-distance-top:3.6pt;mso-wrap-distance-right:9pt;mso-wrap-distance-bottom:3.6pt;mso-position-horizontal:absolute;mso-position-horizontal-relative:margin;mso-position-vertical:absolute;mso-position-vertical-relative:text;mso-width-percent:0;mso-height-percent:0;mso-width-relative:margin;mso-height-relative:margin;v-text-anchor:top" o:gfxdata="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" filled="f" stroked="f">
+            <v:shape id="_x0000_s1029" type="#_x0000_t202" style="position:absolute;left:0;text-align:left;margin-left:-7.35pt;margin-top:-8.2pt;width:394.25pt;height:22.1pt;z-index:251693056;visibility:visible;mso-wrap-style:square;mso-width-percent:0;mso-height-percent:0;mso-wrap-distance-left:9pt;mso-wrap-distance-top:3.6pt;mso-wrap-distance-right:9pt;mso-wrap-distance-bottom:3.6pt;mso-position-horizontal:absolute;mso-position-horizontal-relative:margin;mso-position-vertical:absolute;mso-position-vertical-relative:text;mso-width-percent:0;mso-height-percent:0;mso-width-relative:margin;mso-height-relative:margin;v-text-anchor:top" o:gfxdata="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" filled="f" stroked="f">
               <v:textbox>
                 <w:txbxContent>
                   <w:p>
@@ -8733,7 +8922,7 @@
               <v:stroke joinstyle="miter"/>
               <v:path gradientshapeok="t" o:connecttype="rect"/>
             </v:shapetype>
-            <v:shape id="_x0000_s1029" type="#_x0000_t202" style="position:absolute;left:0;text-align:left;margin-left:65.7pt;margin-top:-8.15pt;width:394.25pt;height:22.1pt;z-index:251695104;visibility:visible;mso-wrap-style:square;mso-width-percent:0;mso-height-percent:0;mso-wrap-distance-left:9pt;mso-wrap-distance-top:3.6pt;mso-wrap-distance-right:9pt;mso-wrap-distance-bottom:3.6pt;mso-position-horizontal:absolute;mso-position-horizontal-relative:margin;mso-position-vertical:absolute;mso-position-vertical-relative:text;mso-width-percent:0;mso-height-percent:0;mso-width-relative:margin;mso-height-relative:margin;v-text-anchor:top" o:gfxdata="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" filled="f" stroked="f">
+            <v:shape id="_x0000_s1030" type="#_x0000_t202" style="position:absolute;left:0;text-align:left;margin-left:65.7pt;margin-top:-8.15pt;width:394.25pt;height:22.1pt;z-index:251695104;visibility:visible;mso-wrap-style:square;mso-width-percent:0;mso-height-percent:0;mso-wrap-distance-left:9pt;mso-wrap-distance-top:3.6pt;mso-wrap-distance-right:9pt;mso-wrap-distance-bottom:3.6pt;mso-position-horizontal:absolute;mso-position-horizontal-relative:margin;mso-position-vertical:absolute;mso-position-vertical-relative:text;mso-width-percent:0;mso-height-percent:0;mso-width-relative:margin;mso-height-relative:margin;v-text-anchor:top" o:gfxdata="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" filled="f" stroked="f">
               <v:textbox>
                 <w:txbxContent>
                   <w:p>
@@ -9029,7 +9218,7 @@
               <v:stroke joinstyle="miter"/>
               <v:path gradientshapeok="t" o:connecttype="rect"/>
             </v:shapetype>
-            <v:shape id="_x0000_s1030" type="#_x0000_t202" style="position:absolute;left:0;text-align:left;margin-left:-7.2pt;margin-top:-8.2pt;width:394.25pt;height:22.1pt;z-index:251681792;visibility:visible;mso-wrap-style:square;mso-width-percent:0;mso-height-percent:0;mso-wrap-distance-left:9pt;mso-wrap-distance-top:3.6pt;mso-wrap-distance-right:9pt;mso-wrap-distance-bottom:3.6pt;mso-position-horizontal:absolute;mso-position-horizontal-relative:margin;mso-position-vertical:absolute;mso-position-vertical-relative:text;mso-width-percent:0;mso-height-percent:0;mso-width-relative:margin;mso-height-relative:margin;v-text-anchor:top" o:gfxdata="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" filled="f" stroked="f">
+            <v:shape id="_x0000_s1031" type="#_x0000_t202" style="position:absolute;left:0;text-align:left;margin-left:-7.2pt;margin-top:-8.2pt;width:394.25pt;height:22.1pt;z-index:251681792;visibility:visible;mso-wrap-style:square;mso-width-percent:0;mso-height-percent:0;mso-wrap-distance-left:9pt;mso-wrap-distance-top:3.6pt;mso-wrap-distance-right:9pt;mso-wrap-distance-bottom:3.6pt;mso-position-horizontal:absolute;mso-position-horizontal-relative:margin;mso-position-vertical:absolute;mso-position-vertical-relative:text;mso-width-percent:0;mso-height-percent:0;mso-width-relative:margin;mso-height-relative:margin;v-text-anchor:top" o:gfxdata="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" filled="f" stroked="f">
               <v:textbox>
                 <w:txbxContent>
                   <w:p>

</xml_diff>